<commit_message>
Even wat commando's enzo opgeschreven voor later.
</commit_message>
<xml_diff>
--- a/Notulen/Notulen2016-03-09AantekeningenRoos.docx
+++ b/Notulen/Notulen2016-03-09AantekeningenRoos.docx
@@ -118,171 +118,8 @@
       <w:pPr>
         <w:pStyle w:val="ListParagraph"/>
       </w:pPr>
-      <w:r>
-        <w:t xml:space="preserve">In </w:t>
-      </w:r>
-      <w:proofErr w:type="spellStart"/>
-      <w:r>
-        <w:t>comand</w:t>
-      </w:r>
-      <w:proofErr w:type="spellEnd"/>
-      <w:r>
-        <w:t xml:space="preserve"> window:</w:t>
-      </w:r>
-    </w:p>
-    <w:p>
-      <w:pPr>
-        <w:pStyle w:val="ListParagraph"/>
-        <w:rPr>
-          <w:rStyle w:val="Hyperlink"/>
-          <w:u w:val="none"/>
-        </w:rPr>
-      </w:pPr>
-      <w:proofErr w:type="spellStart"/>
-      <w:r>
-        <w:t>Pscp</w:t>
-      </w:r>
-      <w:proofErr w:type="spellEnd"/>
-      <w:r>
-        <w:t xml:space="preserve"> –</w:t>
-      </w:r>
-      <w:proofErr w:type="spellStart"/>
-      <w:r>
-        <w:t>scp</w:t>
-      </w:r>
-      <w:proofErr w:type="spellEnd"/>
-      <w:r>
-        <w:t xml:space="preserve"> –r </w:t>
-      </w:r>
-      <w:proofErr w:type="spellStart"/>
-      <w:r>
-        <w:t>test_photos_reduced_too_small</w:t>
-      </w:r>
-      <w:proofErr w:type="spellEnd"/>
-      <w:r>
-        <w:t xml:space="preserve"> </w:t>
-      </w:r>
-      <w:hyperlink r:id="rId5" w:history="1">
-        <w:r>
-          <w:rPr>
-            <w:rStyle w:val="Hyperlink"/>
-            <w:u w:val="none"/>
-          </w:rPr>
-          <w:t>ml0901@cartesius.surfsara.nl:/home/ml0901/input</w:t>
-        </w:r>
-      </w:hyperlink>
-    </w:p>
-    <w:p>
-      <w:pPr>
-        <w:pStyle w:val="ListParagraph"/>
-        <w:rPr>
-          <w:rStyle w:val="Hyperlink"/>
-          <w:u w:val="none"/>
-        </w:rPr>
-      </w:pPr>
-    </w:p>
-    <w:p>
-      <w:pPr>
-        <w:pStyle w:val="ListParagraph"/>
-      </w:pPr>
-      <w:r>
-        <w:t xml:space="preserve">Get directory </w:t>
-      </w:r>
-    </w:p>
-    <w:p>
-      <w:pPr>
-        <w:pStyle w:val="ListParagraph"/>
-      </w:pPr>
-      <w:proofErr w:type="spellStart"/>
-      <w:r>
-        <w:t>pwd</w:t>
-      </w:r>
-      <w:proofErr w:type="spellEnd"/>
-    </w:p>
-    <w:p>
-      <w:pPr>
-        <w:pStyle w:val="ListParagraph"/>
-        <w:rPr>
-          <w:rStyle w:val="Hyperlink"/>
-          <w:u w:val="none"/>
-        </w:rPr>
-      </w:pPr>
-    </w:p>
-    <w:p>
-      <w:pPr>
-        <w:pStyle w:val="ListParagraph"/>
-        <w:rPr>
-          <w:rStyle w:val="Hyperlink"/>
-          <w:u w:val="none"/>
-        </w:rPr>
-      </w:pPr>
       <w:bookmarkStart w:id="0" w:name="_GoBack"/>
       <w:bookmarkEnd w:id="0"/>
-    </w:p>
-    <w:p>
-      <w:pPr>
-        <w:pStyle w:val="ListParagraph"/>
-        <w:rPr>
-          <w:rStyle w:val="Hyperlink"/>
-          <w:u w:val="none"/>
-        </w:rPr>
-      </w:pPr>
-      <w:r>
-        <w:rPr>
-          <w:rStyle w:val="Hyperlink"/>
-          <w:u w:val="none"/>
-        </w:rPr>
-        <w:t>In putty</w:t>
-      </w:r>
-    </w:p>
-    <w:p>
-      <w:pPr>
-        <w:pStyle w:val="ListParagraph"/>
-        <w:rPr>
-          <w:rStyle w:val="Hyperlink"/>
-          <w:u w:val="none"/>
-        </w:rPr>
-      </w:pPr>
-      <w:r>
-        <w:rPr>
-          <w:rStyle w:val="Hyperlink"/>
-          <w:u w:val="none"/>
-        </w:rPr>
-        <w:t>Login to a node</w:t>
-      </w:r>
-    </w:p>
-    <w:p>
-      <w:pPr>
-        <w:pStyle w:val="ListParagraph"/>
-      </w:pPr>
-      <w:proofErr w:type="spellStart"/>
-      <w:r>
-        <w:rPr>
-          <w:rStyle w:val="Hyperlink"/>
-          <w:u w:val="none"/>
-        </w:rPr>
-        <w:t>Ss</w:t>
-      </w:r>
-      <w:r>
-        <w:rPr>
-          <w:rStyle w:val="Hyperlink"/>
-          <w:u w:val="none"/>
-        </w:rPr>
-        <w:t>h</w:t>
-      </w:r>
-      <w:proofErr w:type="spellEnd"/>
-      <w:r>
-        <w:rPr>
-          <w:rStyle w:val="Hyperlink"/>
-          <w:u w:val="none"/>
-        </w:rPr>
-        <w:t xml:space="preserve"> gcn1</w:t>
-      </w:r>
-    </w:p>
-    <w:p>
-      <w:pPr>
-        <w:pStyle w:val="ListParagraph"/>
-      </w:pPr>
     </w:p>
     <w:p>
       <w:pPr>

</xml_diff>